<commit_message>
End of the Game Design
</commit_message>
<xml_diff>
--- a/GameDesign/PokeTower_GameDesign.docx
+++ b/GameDesign/PokeTower_GameDesign.docx
@@ -13,7 +13,6 @@
           <w:lang w:val="en-US"/>
         </w:rPr>
       </w:pPr>
-      <w:proofErr w:type="spellStart"/>
       <w:r>
         <w:rPr>
           <w:rFonts w:cs="Times New Roman"/>
@@ -23,7 +22,6 @@
         </w:rPr>
         <w:t>PokeTower</w:t>
       </w:r>
-      <w:proofErr w:type="spellEnd"/>
     </w:p>
     <w:p>
       <w:pPr>
@@ -1089,6 +1087,10 @@
     <w:p>
       <w:pPr>
         <w:pStyle w:val="Titre2"/>
+        <w:numPr>
+          <w:ilvl w:val="1"/>
+          <w:numId w:val="2"/>
+        </w:numPr>
         <w:rPr>
           <w:lang w:val="en-US"/>
         </w:rPr>
@@ -1133,10 +1135,10 @@
             <w:r>
               <w:rPr>
                 <w:noProof/>
-                <w:lang w:eastAsia="fr-FR"/>
+                <w:lang w:eastAsia="ko-KR"/>
               </w:rPr>
               <w:drawing>
-                <wp:inline distT="0" distB="0" distL="0" distR="0" wp14:anchorId="3C9954EF" wp14:editId="615C315C">
+                <wp:inline distT="0" distB="0" distL="0" distR="0" wp14:anchorId="0DAFD0A9" wp14:editId="2CE48F27">
                   <wp:extent cx="352425" cy="361950"/>
                   <wp:effectExtent l="0" t="0" r="9525" b="0"/>
                   <wp:docPr id="1" name="Image 1"/>
@@ -1213,14 +1215,12 @@
                 <w:lang w:val="en-US"/>
               </w:rPr>
             </w:pPr>
-            <w:proofErr w:type="spellStart"/>
             <w:r>
               <w:rPr>
                 <w:lang w:val="en-US"/>
               </w:rPr>
               <w:t>Bulbasaur</w:t>
             </w:r>
-            <w:proofErr w:type="spellEnd"/>
           </w:p>
         </w:tc>
       </w:tr>
@@ -1405,10 +1405,10 @@
             <w:r>
               <w:rPr>
                 <w:noProof/>
-                <w:lang w:eastAsia="fr-FR"/>
+                <w:lang w:eastAsia="ko-KR"/>
               </w:rPr>
               <w:drawing>
-                <wp:inline distT="0" distB="0" distL="0" distR="0" wp14:anchorId="3781657F" wp14:editId="7A1F7E24">
+                <wp:inline distT="0" distB="0" distL="0" distR="0" wp14:anchorId="5754A801" wp14:editId="65BE0A39">
                   <wp:extent cx="88889" cy="126984"/>
                   <wp:effectExtent l="0" t="0" r="6985" b="6985"/>
                   <wp:docPr id="2" name="Image 2"/>
@@ -1580,10 +1580,10 @@
             <w:r>
               <w:rPr>
                 <w:noProof/>
-                <w:lang w:eastAsia="fr-FR"/>
+                <w:lang w:eastAsia="ko-KR"/>
               </w:rPr>
               <w:drawing>
-                <wp:inline distT="0" distB="0" distL="0" distR="0">
+                <wp:inline distT="0" distB="0" distL="0" distR="0" wp14:anchorId="469B2112" wp14:editId="48508CC0">
                   <wp:extent cx="552450" cy="485775"/>
                   <wp:effectExtent l="0" t="0" r="0" b="9525"/>
                   <wp:docPr id="7" name="Image 7"/>
@@ -1660,14 +1660,12 @@
                 <w:lang w:val="en-US"/>
               </w:rPr>
             </w:pPr>
-            <w:proofErr w:type="spellStart"/>
             <w:r>
               <w:rPr>
                 <w:lang w:val="en-US"/>
               </w:rPr>
               <w:t>Ivysaur</w:t>
             </w:r>
-            <w:proofErr w:type="spellEnd"/>
           </w:p>
         </w:tc>
       </w:tr>
@@ -1852,10 +1850,10 @@
             <w:r>
               <w:rPr>
                 <w:noProof/>
-                <w:lang w:eastAsia="fr-FR"/>
+                <w:lang w:eastAsia="ko-KR"/>
               </w:rPr>
               <w:drawing>
-                <wp:inline distT="0" distB="0" distL="0" distR="0" wp14:anchorId="70C26E9F" wp14:editId="6E1AB6A1">
+                <wp:inline distT="0" distB="0" distL="0" distR="0" wp14:anchorId="55347A17" wp14:editId="593CA41D">
                   <wp:extent cx="266700" cy="266700"/>
                   <wp:effectExtent l="0" t="0" r="0" b="0"/>
                   <wp:docPr id="22" name="Image 22"/>
@@ -2027,10 +2025,10 @@
             <w:r>
               <w:rPr>
                 <w:noProof/>
-                <w:lang w:eastAsia="fr-FR"/>
+                <w:lang w:eastAsia="ko-KR"/>
               </w:rPr>
               <w:drawing>
-                <wp:inline distT="0" distB="0" distL="0" distR="0">
+                <wp:inline distT="0" distB="0" distL="0" distR="0" wp14:anchorId="0670CB9F" wp14:editId="3040597F">
                   <wp:extent cx="819150" cy="676275"/>
                   <wp:effectExtent l="0" t="0" r="0" b="9525"/>
                   <wp:docPr id="8" name="Image 8"/>
@@ -2107,7 +2105,6 @@
                 <w:lang w:val="en-US"/>
               </w:rPr>
             </w:pPr>
-            <w:proofErr w:type="spellStart"/>
             <w:r>
               <w:rPr>
                 <w:lang w:val="en-US"/>
@@ -2120,7 +2117,6 @@
               </w:rPr>
               <w:t>aur</w:t>
             </w:r>
-            <w:proofErr w:type="spellEnd"/>
           </w:p>
         </w:tc>
       </w:tr>
@@ -2306,10 +2302,10 @@
             <w:r>
               <w:rPr>
                 <w:noProof/>
-                <w:lang w:eastAsia="fr-FR"/>
+                <w:lang w:eastAsia="ko-KR"/>
               </w:rPr>
               <w:drawing>
-                <wp:inline distT="0" distB="0" distL="0" distR="0">
+                <wp:inline distT="0" distB="0" distL="0" distR="0" wp14:anchorId="2FB62299" wp14:editId="795A09AA">
                   <wp:extent cx="266700" cy="266700"/>
                   <wp:effectExtent l="0" t="0" r="0" b="0"/>
                   <wp:docPr id="23" name="Image 23"/>
@@ -2491,10 +2487,10 @@
             <w:r>
               <w:rPr>
                 <w:noProof/>
-                <w:lang w:eastAsia="fr-FR"/>
+                <w:lang w:eastAsia="ko-KR"/>
               </w:rPr>
               <w:drawing>
-                <wp:inline distT="0" distB="0" distL="0" distR="0" wp14:anchorId="5998743A" wp14:editId="48AFC683">
+                <wp:inline distT="0" distB="0" distL="0" distR="0" wp14:anchorId="0E31C6E8" wp14:editId="26A86768">
                   <wp:extent cx="400050" cy="400050"/>
                   <wp:effectExtent l="0" t="0" r="0" b="0"/>
                   <wp:docPr id="13" name="Image 13"/>
@@ -2571,14 +2567,12 @@
                 <w:lang w:val="en-US"/>
               </w:rPr>
             </w:pPr>
-            <w:proofErr w:type="spellStart"/>
             <w:r>
               <w:rPr>
                 <w:lang w:val="en-US"/>
               </w:rPr>
               <w:t>Charmander</w:t>
             </w:r>
-            <w:proofErr w:type="spellEnd"/>
           </w:p>
         </w:tc>
       </w:tr>
@@ -2763,10 +2757,10 @@
             <w:r>
               <w:rPr>
                 <w:noProof/>
-                <w:lang w:eastAsia="fr-FR"/>
+                <w:lang w:eastAsia="ko-KR"/>
               </w:rPr>
               <w:drawing>
-                <wp:inline distT="0" distB="0" distL="0" distR="0" wp14:anchorId="4BC2C459" wp14:editId="09F3679F">
+                <wp:inline distT="0" distB="0" distL="0" distR="0" wp14:anchorId="2593D24E" wp14:editId="32F7C5CA">
                   <wp:extent cx="88889" cy="126984"/>
                   <wp:effectExtent l="0" t="0" r="6985" b="6985"/>
                   <wp:docPr id="12" name="Image 12"/>
@@ -2944,10 +2938,10 @@
             <w:r>
               <w:rPr>
                 <w:noProof/>
-                <w:lang w:eastAsia="fr-FR"/>
+                <w:lang w:eastAsia="ko-KR"/>
               </w:rPr>
               <w:drawing>
-                <wp:inline distT="0" distB="0" distL="0" distR="0">
+                <wp:inline distT="0" distB="0" distL="0" distR="0" wp14:anchorId="666BACD9" wp14:editId="4BD2F233">
                   <wp:extent cx="657225" cy="533400"/>
                   <wp:effectExtent l="0" t="0" r="0" b="0"/>
                   <wp:docPr id="18" name="Image 18"/>
@@ -3024,7 +3018,6 @@
                 <w:lang w:val="en-US"/>
               </w:rPr>
             </w:pPr>
-            <w:proofErr w:type="spellStart"/>
             <w:r>
               <w:rPr>
                 <w:lang w:val="en-US"/>
@@ -3037,7 +3030,6 @@
               </w:rPr>
               <w:t>eleon</w:t>
             </w:r>
-            <w:proofErr w:type="spellEnd"/>
           </w:p>
         </w:tc>
       </w:tr>
@@ -3222,10 +3214,10 @@
             <w:r>
               <w:rPr>
                 <w:noProof/>
-                <w:lang w:eastAsia="fr-FR"/>
+                <w:lang w:eastAsia="ko-KR"/>
               </w:rPr>
               <w:drawing>
-                <wp:inline distT="0" distB="0" distL="0" distR="0">
+                <wp:inline distT="0" distB="0" distL="0" distR="0" wp14:anchorId="76A2618B" wp14:editId="4E851B97">
                   <wp:extent cx="266700" cy="266700"/>
                   <wp:effectExtent l="0" t="0" r="0" b="0"/>
                   <wp:docPr id="24" name="Image 24"/>
@@ -3409,10 +3401,10 @@
             <w:r>
               <w:rPr>
                 <w:noProof/>
-                <w:lang w:eastAsia="fr-FR"/>
+                <w:lang w:eastAsia="ko-KR"/>
               </w:rPr>
               <w:drawing>
-                <wp:inline distT="0" distB="0" distL="0" distR="0">
+                <wp:inline distT="0" distB="0" distL="0" distR="0" wp14:anchorId="638040B4" wp14:editId="4A3F12DB">
                   <wp:extent cx="847725" cy="866775"/>
                   <wp:effectExtent l="0" t="0" r="0" b="9525"/>
                   <wp:docPr id="19" name="Image 19"/>
@@ -3489,14 +3481,12 @@
                 <w:lang w:val="en-US"/>
               </w:rPr>
             </w:pPr>
-            <w:proofErr w:type="spellStart"/>
             <w:r>
               <w:rPr>
                 <w:lang w:val="en-US"/>
               </w:rPr>
               <w:t>Charizard</w:t>
             </w:r>
-            <w:proofErr w:type="spellEnd"/>
           </w:p>
         </w:tc>
       </w:tr>
@@ -3681,10 +3671,10 @@
             <w:r>
               <w:rPr>
                 <w:noProof/>
-                <w:lang w:eastAsia="fr-FR"/>
+                <w:lang w:eastAsia="ko-KR"/>
               </w:rPr>
               <w:drawing>
-                <wp:inline distT="0" distB="0" distL="0" distR="0">
+                <wp:inline distT="0" distB="0" distL="0" distR="0" wp14:anchorId="70C330C0" wp14:editId="0B3223C0">
                   <wp:extent cx="266700" cy="266700"/>
                   <wp:effectExtent l="0" t="0" r="0" b="0"/>
                   <wp:docPr id="25" name="Image 25"/>
@@ -3881,10 +3871,10 @@
             <w:r>
               <w:rPr>
                 <w:noProof/>
-                <w:lang w:eastAsia="fr-FR"/>
+                <w:lang w:eastAsia="ko-KR"/>
               </w:rPr>
               <w:drawing>
-                <wp:inline distT="0" distB="0" distL="0" distR="0" wp14:anchorId="7307E75E" wp14:editId="1143F5E4">
+                <wp:inline distT="0" distB="0" distL="0" distR="0" wp14:anchorId="1D9222BE" wp14:editId="0A4B8A06">
                   <wp:extent cx="371475" cy="409575"/>
                   <wp:effectExtent l="0" t="0" r="9525" b="9525"/>
                   <wp:docPr id="36" name="Image 36"/>
@@ -3961,14 +3951,12 @@
                 <w:lang w:val="en-US"/>
               </w:rPr>
             </w:pPr>
-            <w:proofErr w:type="spellStart"/>
             <w:r>
               <w:rPr>
                 <w:lang w:val="en-US"/>
               </w:rPr>
               <w:t>Squirtle</w:t>
             </w:r>
-            <w:proofErr w:type="spellEnd"/>
           </w:p>
         </w:tc>
       </w:tr>
@@ -4153,10 +4141,10 @@
             <w:r>
               <w:rPr>
                 <w:noProof/>
-                <w:lang w:eastAsia="fr-FR"/>
+                <w:lang w:eastAsia="ko-KR"/>
               </w:rPr>
               <w:drawing>
-                <wp:inline distT="0" distB="0" distL="0" distR="0" wp14:anchorId="0EC13F58" wp14:editId="26A7BB48">
+                <wp:inline distT="0" distB="0" distL="0" distR="0" wp14:anchorId="0EFAC819" wp14:editId="45DB183C">
                   <wp:extent cx="88889" cy="126984"/>
                   <wp:effectExtent l="0" t="0" r="6985" b="6985"/>
                   <wp:docPr id="29" name="Image 29"/>
@@ -4340,10 +4328,10 @@
             <w:r>
               <w:rPr>
                 <w:noProof/>
-                <w:lang w:eastAsia="fr-FR"/>
+                <w:lang w:eastAsia="ko-KR"/>
               </w:rPr>
               <w:drawing>
-                <wp:inline distT="0" distB="0" distL="0" distR="0">
+                <wp:inline distT="0" distB="0" distL="0" distR="0" wp14:anchorId="013D95A2" wp14:editId="32A2278B">
                   <wp:extent cx="581025" cy="542925"/>
                   <wp:effectExtent l="0" t="0" r="9525" b="9525"/>
                   <wp:docPr id="37" name="Image 37"/>
@@ -4420,14 +4408,12 @@
                 <w:lang w:val="en-US"/>
               </w:rPr>
             </w:pPr>
-            <w:proofErr w:type="spellStart"/>
             <w:r>
               <w:rPr>
                 <w:lang w:val="en-US"/>
               </w:rPr>
               <w:t>Wartortle</w:t>
             </w:r>
-            <w:proofErr w:type="spellEnd"/>
           </w:p>
         </w:tc>
       </w:tr>
@@ -4612,10 +4598,10 @@
             <w:r>
               <w:rPr>
                 <w:noProof/>
-                <w:lang w:eastAsia="fr-FR"/>
+                <w:lang w:eastAsia="ko-KR"/>
               </w:rPr>
               <w:drawing>
-                <wp:inline distT="0" distB="0" distL="0" distR="0">
+                <wp:inline distT="0" distB="0" distL="0" distR="0" wp14:anchorId="11D3C21D" wp14:editId="03CA7D83">
                   <wp:extent cx="266700" cy="266700"/>
                   <wp:effectExtent l="0" t="0" r="0" b="0"/>
                   <wp:docPr id="34" name="Image 34"/>
@@ -4799,10 +4785,10 @@
             <w:r>
               <w:rPr>
                 <w:noProof/>
-                <w:lang w:eastAsia="fr-FR"/>
+                <w:lang w:eastAsia="ko-KR"/>
               </w:rPr>
               <w:drawing>
-                <wp:inline distT="0" distB="0" distL="0" distR="0" wp14:anchorId="5136153B" wp14:editId="22D95A38">
+                <wp:inline distT="0" distB="0" distL="0" distR="0" wp14:anchorId="0A3DB172" wp14:editId="7BCD09A3">
                   <wp:extent cx="657225" cy="619125"/>
                   <wp:effectExtent l="0" t="0" r="9525" b="9525"/>
                   <wp:docPr id="38" name="Image 38"/>
@@ -4879,14 +4865,12 @@
                 <w:lang w:val="en-US"/>
               </w:rPr>
             </w:pPr>
-            <w:proofErr w:type="spellStart"/>
             <w:r>
               <w:rPr>
                 <w:lang w:val="en-US"/>
               </w:rPr>
               <w:t>Blastoise</w:t>
             </w:r>
-            <w:proofErr w:type="spellEnd"/>
           </w:p>
         </w:tc>
       </w:tr>
@@ -5071,10 +5055,10 @@
             <w:r>
               <w:rPr>
                 <w:noProof/>
-                <w:lang w:eastAsia="fr-FR"/>
+                <w:lang w:eastAsia="ko-KR"/>
               </w:rPr>
               <w:drawing>
-                <wp:inline distT="0" distB="0" distL="0" distR="0" wp14:anchorId="0766CB66" wp14:editId="0D95AC40">
+                <wp:inline distT="0" distB="0" distL="0" distR="0" wp14:anchorId="03F7A2A6" wp14:editId="4E276FBA">
                   <wp:extent cx="266700" cy="266700"/>
                   <wp:effectExtent l="0" t="0" r="0" b="0"/>
                   <wp:docPr id="35" name="Image 35"/>
@@ -5268,10 +5252,10 @@
             <w:r>
               <w:rPr>
                 <w:noProof/>
-                <w:lang w:eastAsia="fr-FR"/>
+                <w:lang w:eastAsia="ko-KR"/>
               </w:rPr>
               <w:drawing>
-                <wp:inline distT="0" distB="0" distL="0" distR="0" wp14:anchorId="607BB170" wp14:editId="0452F6B9">
+                <wp:inline distT="0" distB="0" distL="0" distR="0" wp14:anchorId="59F61FF7" wp14:editId="52352810">
                   <wp:extent cx="361950" cy="304800"/>
                   <wp:effectExtent l="0" t="0" r="0" b="0"/>
                   <wp:docPr id="10" name="Image 10"/>
@@ -5348,14 +5332,12 @@
                 <w:lang w:val="en-US"/>
               </w:rPr>
             </w:pPr>
-            <w:proofErr w:type="spellStart"/>
             <w:r>
               <w:rPr>
                 <w:lang w:val="en-US"/>
               </w:rPr>
               <w:t>Magnemite</w:t>
             </w:r>
-            <w:proofErr w:type="spellEnd"/>
           </w:p>
         </w:tc>
       </w:tr>
@@ -5540,10 +5522,10 @@
             <w:r>
               <w:rPr>
                 <w:noProof/>
-                <w:lang w:eastAsia="fr-FR"/>
+                <w:lang w:eastAsia="ko-KR"/>
               </w:rPr>
               <w:drawing>
-                <wp:inline distT="0" distB="0" distL="0" distR="0" wp14:anchorId="31F7783A" wp14:editId="7DCC2754">
+                <wp:inline distT="0" distB="0" distL="0" distR="0" wp14:anchorId="5C4EC5C7" wp14:editId="55064692">
                   <wp:extent cx="88889" cy="126984"/>
                   <wp:effectExtent l="0" t="0" r="6985" b="6985"/>
                   <wp:docPr id="5" name="Image 5"/>
@@ -5709,10 +5691,10 @@
             <w:r>
               <w:rPr>
                 <w:noProof/>
-                <w:lang w:eastAsia="fr-FR"/>
+                <w:lang w:eastAsia="ko-KR"/>
               </w:rPr>
               <w:drawing>
-                <wp:inline distT="0" distB="0" distL="0" distR="0">
+                <wp:inline distT="0" distB="0" distL="0" distR="0" wp14:anchorId="6CCE42BA" wp14:editId="3FE2C4CB">
                   <wp:extent cx="647700" cy="561975"/>
                   <wp:effectExtent l="0" t="0" r="0" b="9525"/>
                   <wp:docPr id="11" name="Image 11"/>
@@ -5789,14 +5771,12 @@
                 <w:lang w:val="en-US"/>
               </w:rPr>
             </w:pPr>
-            <w:proofErr w:type="spellStart"/>
             <w:r>
               <w:rPr>
                 <w:lang w:val="en-US"/>
               </w:rPr>
               <w:t>Magneton</w:t>
             </w:r>
-            <w:proofErr w:type="spellEnd"/>
           </w:p>
         </w:tc>
       </w:tr>
@@ -5988,10 +5968,10 @@
             <w:r>
               <w:rPr>
                 <w:noProof/>
-                <w:lang w:eastAsia="fr-FR"/>
+                <w:lang w:eastAsia="ko-KR"/>
               </w:rPr>
               <w:drawing>
-                <wp:inline distT="0" distB="0" distL="0" distR="0">
+                <wp:inline distT="0" distB="0" distL="0" distR="0" wp14:anchorId="79A476E2" wp14:editId="3571C5D2">
                   <wp:extent cx="266700" cy="266700"/>
                   <wp:effectExtent l="0" t="0" r="0" b="0"/>
                   <wp:docPr id="9" name="Image 9"/>
@@ -6196,10 +6176,10 @@
             <w:r>
               <w:rPr>
                 <w:noProof/>
-                <w:lang w:eastAsia="fr-FR"/>
+                <w:lang w:eastAsia="ko-KR"/>
               </w:rPr>
               <w:drawing>
-                <wp:inline distT="0" distB="0" distL="0" distR="0">
+                <wp:inline distT="0" distB="0" distL="0" distR="0" wp14:anchorId="68BEDD95" wp14:editId="7D47843A">
                   <wp:extent cx="409575" cy="457200"/>
                   <wp:effectExtent l="0" t="0" r="9525" b="0"/>
                   <wp:docPr id="63" name="Image 63"/>
@@ -6276,14 +6256,12 @@
                 <w:lang w:val="en-US"/>
               </w:rPr>
             </w:pPr>
-            <w:proofErr w:type="spellStart"/>
             <w:r>
               <w:rPr>
                 <w:lang w:val="en-US"/>
               </w:rPr>
               <w:t>Pidgey</w:t>
             </w:r>
-            <w:proofErr w:type="spellEnd"/>
           </w:p>
         </w:tc>
       </w:tr>
@@ -6468,10 +6446,10 @@
             <w:r>
               <w:rPr>
                 <w:noProof/>
-                <w:lang w:eastAsia="fr-FR"/>
+                <w:lang w:eastAsia="ko-KR"/>
               </w:rPr>
               <w:drawing>
-                <wp:inline distT="0" distB="0" distL="0" distR="0" wp14:anchorId="08CE4878" wp14:editId="6CBEC875">
+                <wp:inline distT="0" distB="0" distL="0" distR="0" wp14:anchorId="3BA8A2E0" wp14:editId="4F7D4450">
                   <wp:extent cx="88889" cy="126984"/>
                   <wp:effectExtent l="0" t="0" r="6985" b="6985"/>
                   <wp:docPr id="56" name="Image 56"/>
@@ -6648,10 +6626,10 @@
             <w:r>
               <w:rPr>
                 <w:noProof/>
-                <w:lang w:eastAsia="fr-FR"/>
+                <w:lang w:eastAsia="ko-KR"/>
               </w:rPr>
               <w:drawing>
-                <wp:inline distT="0" distB="0" distL="0" distR="0">
+                <wp:inline distT="0" distB="0" distL="0" distR="0" wp14:anchorId="13B2A235" wp14:editId="4705895F">
                   <wp:extent cx="781050" cy="1104900"/>
                   <wp:effectExtent l="0" t="0" r="0" b="0"/>
                   <wp:docPr id="64" name="Image 64"/>
@@ -6728,14 +6706,12 @@
                 <w:lang w:val="en-US"/>
               </w:rPr>
             </w:pPr>
-            <w:proofErr w:type="spellStart"/>
             <w:r>
               <w:rPr>
                 <w:lang w:val="en-US"/>
               </w:rPr>
               <w:t>Pidgeotto</w:t>
             </w:r>
-            <w:proofErr w:type="spellEnd"/>
           </w:p>
         </w:tc>
       </w:tr>
@@ -6920,10 +6896,10 @@
             <w:r>
               <w:rPr>
                 <w:noProof/>
-                <w:lang w:eastAsia="fr-FR"/>
+                <w:lang w:eastAsia="ko-KR"/>
               </w:rPr>
               <w:drawing>
-                <wp:inline distT="0" distB="0" distL="0" distR="0">
+                <wp:inline distT="0" distB="0" distL="0" distR="0" wp14:anchorId="3A73CB3E" wp14:editId="0748D92D">
                   <wp:extent cx="266700" cy="266700"/>
                   <wp:effectExtent l="0" t="0" r="0" b="0"/>
                   <wp:docPr id="61" name="Image 61"/>
@@ -7100,10 +7076,10 @@
             <w:r>
               <w:rPr>
                 <w:noProof/>
-                <w:lang w:eastAsia="fr-FR"/>
+                <w:lang w:eastAsia="ko-KR"/>
               </w:rPr>
               <w:drawing>
-                <wp:inline distT="0" distB="0" distL="0" distR="0">
+                <wp:inline distT="0" distB="0" distL="0" distR="0" wp14:anchorId="10C04A0C" wp14:editId="3BE578C4">
                   <wp:extent cx="552450" cy="647700"/>
                   <wp:effectExtent l="0" t="0" r="0" b="0"/>
                   <wp:docPr id="65" name="Image 65"/>
@@ -7180,14 +7156,12 @@
                 <w:lang w:val="en-US"/>
               </w:rPr>
             </w:pPr>
-            <w:proofErr w:type="spellStart"/>
             <w:r>
               <w:rPr>
                 <w:lang w:val="en-US"/>
               </w:rPr>
               <w:t>Pidgeot</w:t>
             </w:r>
-            <w:proofErr w:type="spellEnd"/>
           </w:p>
         </w:tc>
       </w:tr>
@@ -7373,10 +7347,10 @@
             <w:r>
               <w:rPr>
                 <w:noProof/>
-                <w:lang w:eastAsia="fr-FR"/>
+                <w:lang w:eastAsia="ko-KR"/>
               </w:rPr>
               <w:drawing>
-                <wp:inline distT="0" distB="0" distL="0" distR="0">
+                <wp:inline distT="0" distB="0" distL="0" distR="0" wp14:anchorId="6D56B8D6" wp14:editId="32FDEE71">
                   <wp:extent cx="266700" cy="266700"/>
                   <wp:effectExtent l="0" t="0" r="0" b="0"/>
                   <wp:docPr id="62" name="Image 62"/>
@@ -7563,10 +7537,10 @@
             <w:r>
               <w:rPr>
                 <w:noProof/>
-                <w:lang w:eastAsia="fr-FR"/>
+                <w:lang w:eastAsia="ko-KR"/>
               </w:rPr>
               <w:drawing>
-                <wp:inline distT="0" distB="0" distL="0" distR="0">
+                <wp:inline distT="0" distB="0" distL="0" distR="0" wp14:anchorId="52B132E7" wp14:editId="72FA9730">
                   <wp:extent cx="361950" cy="476250"/>
                   <wp:effectExtent l="0" t="0" r="0" b="0"/>
                   <wp:docPr id="76" name="Image 76"/>
@@ -7643,14 +7617,12 @@
                 <w:lang w:val="en-US"/>
               </w:rPr>
             </w:pPr>
-            <w:proofErr w:type="spellStart"/>
             <w:r>
               <w:rPr>
                 <w:lang w:val="en-US"/>
               </w:rPr>
               <w:t>Oddish</w:t>
             </w:r>
-            <w:proofErr w:type="spellEnd"/>
           </w:p>
         </w:tc>
       </w:tr>
@@ -7836,10 +7808,10 @@
             <w:r>
               <w:rPr>
                 <w:noProof/>
-                <w:lang w:eastAsia="fr-FR"/>
+                <w:lang w:eastAsia="ko-KR"/>
               </w:rPr>
               <w:drawing>
-                <wp:inline distT="0" distB="0" distL="0" distR="0" wp14:anchorId="78D7DA48" wp14:editId="0BDDF58B">
+                <wp:inline distT="0" distB="0" distL="0" distR="0" wp14:anchorId="12871363" wp14:editId="62FF75AF">
                   <wp:extent cx="88889" cy="126984"/>
                   <wp:effectExtent l="0" t="0" r="6985" b="6985"/>
                   <wp:docPr id="68" name="Image 68"/>
@@ -8022,10 +7994,10 @@
             <w:r>
               <w:rPr>
                 <w:noProof/>
-                <w:lang w:eastAsia="fr-FR"/>
+                <w:lang w:eastAsia="ko-KR"/>
               </w:rPr>
               <w:drawing>
-                <wp:inline distT="0" distB="0" distL="0" distR="0">
+                <wp:inline distT="0" distB="0" distL="0" distR="0" wp14:anchorId="7D52A7AB" wp14:editId="66F736F1">
                   <wp:extent cx="485775" cy="428625"/>
                   <wp:effectExtent l="0" t="0" r="9525" b="9525"/>
                   <wp:docPr id="77" name="Image 77"/>
@@ -8298,10 +8270,10 @@
             <w:r>
               <w:rPr>
                 <w:noProof/>
-                <w:lang w:eastAsia="fr-FR"/>
+                <w:lang w:eastAsia="ko-KR"/>
               </w:rPr>
               <w:drawing>
-                <wp:inline distT="0" distB="0" distL="0" distR="0">
+                <wp:inline distT="0" distB="0" distL="0" distR="0" wp14:anchorId="3503A414" wp14:editId="67BA55A6">
                   <wp:extent cx="406493" cy="406493"/>
                   <wp:effectExtent l="0" t="0" r="0" b="0"/>
                   <wp:docPr id="75" name="Image 75"/>
@@ -8484,10 +8456,10 @@
             <w:r>
               <w:rPr>
                 <w:noProof/>
-                <w:lang w:eastAsia="fr-FR"/>
+                <w:lang w:eastAsia="ko-KR"/>
               </w:rPr>
               <w:drawing>
-                <wp:inline distT="0" distB="0" distL="0" distR="0">
+                <wp:inline distT="0" distB="0" distL="0" distR="0" wp14:anchorId="7274BEF5" wp14:editId="03CEAE4D">
                   <wp:extent cx="533400" cy="476250"/>
                   <wp:effectExtent l="0" t="0" r="0" b="0"/>
                   <wp:docPr id="78" name="Image 78"/>
@@ -8564,14 +8536,12 @@
                 <w:lang w:val="en-US"/>
               </w:rPr>
             </w:pPr>
-            <w:proofErr w:type="spellStart"/>
             <w:r>
               <w:rPr>
                 <w:lang w:val="en-US"/>
               </w:rPr>
               <w:t>Vileplume</w:t>
             </w:r>
-            <w:proofErr w:type="spellEnd"/>
           </w:p>
         </w:tc>
       </w:tr>
@@ -8762,10 +8732,10 @@
             <w:r>
               <w:rPr>
                 <w:noProof/>
-                <w:lang w:eastAsia="fr-FR"/>
+                <w:lang w:eastAsia="ko-KR"/>
               </w:rPr>
               <w:drawing>
-                <wp:inline distT="0" distB="0" distL="0" distR="0">
+                <wp:inline distT="0" distB="0" distL="0" distR="0" wp14:anchorId="2B0165AA" wp14:editId="6FA5EC3E">
                   <wp:extent cx="406493" cy="406493"/>
                   <wp:effectExtent l="0" t="0" r="0" b="0"/>
                   <wp:docPr id="74" name="Image 74"/>
@@ -8997,10 +8967,10 @@
             <w:r>
               <w:rPr>
                 <w:noProof/>
-                <w:lang w:eastAsia="fr-FR"/>
+                <w:lang w:eastAsia="ko-KR"/>
               </w:rPr>
               <w:drawing>
-                <wp:inline distT="0" distB="0" distL="0" distR="0">
+                <wp:inline distT="0" distB="0" distL="0" distR="0" wp14:anchorId="4B64FD49" wp14:editId="7C55AF9C">
                   <wp:extent cx="695325" cy="400050"/>
                   <wp:effectExtent l="0" t="0" r="0" b="0"/>
                   <wp:docPr id="81" name="Image 81"/>
@@ -9077,14 +9047,12 @@
                 <w:lang w:val="en-US"/>
               </w:rPr>
             </w:pPr>
-            <w:proofErr w:type="spellStart"/>
             <w:r>
               <w:rPr>
                 <w:lang w:val="en-US"/>
               </w:rPr>
               <w:t>Grimer</w:t>
             </w:r>
-            <w:proofErr w:type="spellEnd"/>
           </w:p>
         </w:tc>
       </w:tr>
@@ -9314,10 +9282,10 @@
             <w:r>
               <w:rPr>
                 <w:noProof/>
-                <w:lang w:eastAsia="fr-FR"/>
+                <w:lang w:eastAsia="ko-KR"/>
               </w:rPr>
               <w:drawing>
-                <wp:inline distT="0" distB="0" distL="0" distR="0">
+                <wp:inline distT="0" distB="0" distL="0" distR="0" wp14:anchorId="7E3EE88E" wp14:editId="4E6C9D93">
                   <wp:extent cx="895350" cy="647700"/>
                   <wp:effectExtent l="0" t="0" r="0" b="0"/>
                   <wp:docPr id="82" name="Image 82"/>
@@ -9394,14 +9362,12 @@
                 <w:lang w:val="en-US"/>
               </w:rPr>
             </w:pPr>
-            <w:proofErr w:type="spellStart"/>
             <w:r>
               <w:rPr>
                 <w:lang w:val="en-US"/>
               </w:rPr>
               <w:t>Muk</w:t>
             </w:r>
-            <w:proofErr w:type="spellEnd"/>
           </w:p>
         </w:tc>
       </w:tr>
@@ -9625,10 +9591,10 @@
             <w:r>
               <w:rPr>
                 <w:noProof/>
-                <w:lang w:eastAsia="fr-FR"/>
+                <w:lang w:eastAsia="ko-KR"/>
               </w:rPr>
               <w:drawing>
-                <wp:inline distT="0" distB="0" distL="0" distR="0">
+                <wp:inline distT="0" distB="0" distL="0" distR="0" wp14:anchorId="37E5F256" wp14:editId="0B8E903B">
                   <wp:extent cx="866775" cy="561975"/>
                   <wp:effectExtent l="0" t="0" r="0" b="0"/>
                   <wp:docPr id="83" name="Image 83"/>
@@ -9705,14 +9671,12 @@
                 <w:lang w:val="en-US"/>
               </w:rPr>
             </w:pPr>
-            <w:proofErr w:type="spellStart"/>
             <w:r>
               <w:rPr>
                 <w:lang w:val="en-US"/>
               </w:rPr>
               <w:t>Koffing</w:t>
             </w:r>
-            <w:proofErr w:type="spellEnd"/>
           </w:p>
         </w:tc>
       </w:tr>
@@ -9936,10 +9900,10 @@
             <w:r>
               <w:rPr>
                 <w:noProof/>
-                <w:lang w:eastAsia="fr-FR"/>
+                <w:lang w:eastAsia="ko-KR"/>
               </w:rPr>
               <w:drawing>
-                <wp:inline distT="0" distB="0" distL="0" distR="0">
+                <wp:inline distT="0" distB="0" distL="0" distR="0" wp14:anchorId="773FE9BE" wp14:editId="69F714B5">
                   <wp:extent cx="819150" cy="638175"/>
                   <wp:effectExtent l="0" t="0" r="0" b="9525"/>
                   <wp:docPr id="84" name="Image 84"/>
@@ -10016,14 +9980,12 @@
                 <w:lang w:val="en-US"/>
               </w:rPr>
             </w:pPr>
-            <w:proofErr w:type="spellStart"/>
             <w:r>
               <w:rPr>
                 <w:lang w:val="en-US"/>
               </w:rPr>
               <w:t>Weezing</w:t>
             </w:r>
-            <w:proofErr w:type="spellEnd"/>
           </w:p>
         </w:tc>
       </w:tr>
@@ -10247,10 +10209,10 @@
             <w:r>
               <w:rPr>
                 <w:noProof/>
-                <w:lang w:eastAsia="fr-FR"/>
+                <w:lang w:eastAsia="ko-KR"/>
               </w:rPr>
               <w:drawing>
-                <wp:inline distT="0" distB="0" distL="0" distR="0">
+                <wp:inline distT="0" distB="0" distL="0" distR="0" wp14:anchorId="46E2592B" wp14:editId="7483924C">
                   <wp:extent cx="561975" cy="438150"/>
                   <wp:effectExtent l="0" t="0" r="0" b="0"/>
                   <wp:docPr id="85" name="Image 85"/>
@@ -10327,14 +10289,12 @@
                 <w:lang w:val="en-US"/>
               </w:rPr>
             </w:pPr>
-            <w:proofErr w:type="spellStart"/>
             <w:r>
               <w:rPr>
                 <w:lang w:val="en-US"/>
               </w:rPr>
               <w:t>Ekans</w:t>
             </w:r>
-            <w:proofErr w:type="spellEnd"/>
           </w:p>
         </w:tc>
       </w:tr>
@@ -10558,10 +10518,10 @@
             <w:r>
               <w:rPr>
                 <w:noProof/>
-                <w:lang w:eastAsia="fr-FR"/>
+                <w:lang w:eastAsia="ko-KR"/>
               </w:rPr>
               <w:drawing>
-                <wp:inline distT="0" distB="0" distL="0" distR="0" wp14:anchorId="02E0E1FC" wp14:editId="084A3E4B">
+                <wp:inline distT="0" distB="0" distL="0" distR="0" wp14:anchorId="769058FB" wp14:editId="1AB27A44">
                   <wp:extent cx="771525" cy="704850"/>
                   <wp:effectExtent l="0" t="0" r="9525" b="0"/>
                   <wp:docPr id="86" name="Image 86"/>
@@ -10638,14 +10598,12 @@
                 <w:lang w:val="en-US"/>
               </w:rPr>
             </w:pPr>
-            <w:proofErr w:type="spellStart"/>
             <w:r>
               <w:rPr>
                 <w:lang w:val="en-US"/>
               </w:rPr>
               <w:t>Arbok</w:t>
             </w:r>
-            <w:proofErr w:type="spellEnd"/>
           </w:p>
         </w:tc>
       </w:tr>
@@ -10869,10 +10827,10 @@
             <w:r>
               <w:rPr>
                 <w:noProof/>
-                <w:lang w:eastAsia="fr-FR"/>
+                <w:lang w:eastAsia="ko-KR"/>
               </w:rPr>
               <w:drawing>
-                <wp:inline distT="0" distB="0" distL="0" distR="0">
+                <wp:inline distT="0" distB="0" distL="0" distR="0" wp14:anchorId="4C093787" wp14:editId="18A4120F">
                   <wp:extent cx="314325" cy="371475"/>
                   <wp:effectExtent l="0" t="0" r="9525" b="9525"/>
                   <wp:docPr id="21" name="Image 21"/>
@@ -10949,14 +10907,12 @@
                 <w:lang w:val="en-US"/>
               </w:rPr>
             </w:pPr>
-            <w:proofErr w:type="spellStart"/>
             <w:r>
               <w:rPr>
                 <w:lang w:val="en-US"/>
               </w:rPr>
               <w:t>Spearow</w:t>
             </w:r>
-            <w:proofErr w:type="spellEnd"/>
           </w:p>
         </w:tc>
       </w:tr>
@@ -11180,10 +11136,10 @@
             <w:r>
               <w:rPr>
                 <w:noProof/>
-                <w:lang w:eastAsia="fr-FR"/>
+                <w:lang w:eastAsia="ko-KR"/>
               </w:rPr>
               <w:drawing>
-                <wp:inline distT="0" distB="0" distL="0" distR="0">
+                <wp:inline distT="0" distB="0" distL="0" distR="0" wp14:anchorId="69557F05" wp14:editId="0FF6DE27">
                   <wp:extent cx="781050" cy="1000125"/>
                   <wp:effectExtent l="0" t="0" r="0" b="0"/>
                   <wp:docPr id="27" name="Image 27"/>
@@ -11260,14 +11216,12 @@
                 <w:lang w:val="en-US"/>
               </w:rPr>
             </w:pPr>
-            <w:proofErr w:type="spellStart"/>
             <w:r>
               <w:rPr>
                 <w:lang w:val="en-US"/>
               </w:rPr>
               <w:t>Fearow</w:t>
             </w:r>
-            <w:proofErr w:type="spellEnd"/>
           </w:p>
         </w:tc>
       </w:tr>
@@ -11479,16 +11433,14 @@
     <w:p>
       <w:pPr>
         <w:pStyle w:val="Titre2"/>
-        <w:rPr>
-          <w:lang w:val="en-US"/>
-        </w:rPr>
+        <w:numPr>
+          <w:ilvl w:val="1"/>
+          <w:numId w:val="2"/>
+        </w:numPr>
       </w:pPr>
       <w:bookmarkStart w:id="18" w:name="_Toc335825830"/>
       <w:bookmarkStart w:id="19" w:name="_Toc335826029"/>
       <w:r>
-        <w:rPr>
-          <w:lang w:val="en-US"/>
-        </w:rPr>
         <w:lastRenderedPageBreak/>
         <w:t>Boss Enemies</w:t>
       </w:r>
@@ -11524,10 +11476,10 @@
             <w:r>
               <w:rPr>
                 <w:noProof/>
-                <w:lang w:eastAsia="fr-FR"/>
+                <w:lang w:eastAsia="ko-KR"/>
               </w:rPr>
               <w:drawing>
-                <wp:inline distT="0" distB="0" distL="0" distR="0">
+                <wp:inline distT="0" distB="0" distL="0" distR="0" wp14:anchorId="0CB530E6" wp14:editId="1E2199E9">
                   <wp:extent cx="457200" cy="619125"/>
                   <wp:effectExtent l="0" t="0" r="0" b="9525"/>
                   <wp:docPr id="16" name="Image 16"/>
@@ -11604,14 +11556,12 @@
                 <w:lang w:val="en-US"/>
               </w:rPr>
             </w:pPr>
-            <w:proofErr w:type="spellStart"/>
             <w:r>
               <w:rPr>
                 <w:lang w:val="en-US"/>
               </w:rPr>
               <w:t>Meowth</w:t>
             </w:r>
-            <w:proofErr w:type="spellEnd"/>
           </w:p>
         </w:tc>
       </w:tr>
@@ -11835,10 +11785,10 @@
             <w:r>
               <w:rPr>
                 <w:noProof/>
-                <w:lang w:eastAsia="fr-FR"/>
+                <w:lang w:eastAsia="ko-KR"/>
               </w:rPr>
               <w:drawing>
-                <wp:inline distT="0" distB="0" distL="0" distR="0">
+                <wp:inline distT="0" distB="0" distL="0" distR="0" wp14:anchorId="0A1A3586" wp14:editId="2A83F9CC">
                   <wp:extent cx="695325" cy="590550"/>
                   <wp:effectExtent l="0" t="0" r="9525" b="0"/>
                   <wp:docPr id="17" name="Image 17"/>
@@ -12144,10 +12094,10 @@
             <w:r>
               <w:rPr>
                 <w:noProof/>
-                <w:lang w:eastAsia="fr-FR"/>
+                <w:lang w:eastAsia="ko-KR"/>
               </w:rPr>
               <w:drawing>
-                <wp:inline distT="0" distB="0" distL="0" distR="0">
+                <wp:inline distT="0" distB="0" distL="0" distR="0" wp14:anchorId="2412CFB8" wp14:editId="00B779B3">
                   <wp:extent cx="857250" cy="657225"/>
                   <wp:effectExtent l="0" t="0" r="0" b="9525"/>
                   <wp:docPr id="20" name="Image 20"/>
@@ -12224,14 +12174,12 @@
                 <w:lang w:val="en-US"/>
               </w:rPr>
             </w:pPr>
-            <w:proofErr w:type="spellStart"/>
             <w:r>
               <w:rPr>
                 <w:lang w:val="en-US"/>
               </w:rPr>
               <w:t>Mewtwo</w:t>
             </w:r>
-            <w:proofErr w:type="spellEnd"/>
           </w:p>
         </w:tc>
       </w:tr>
@@ -12447,17 +12395,13 @@
           <w:lang w:val="en-US"/>
         </w:rPr>
       </w:pPr>
-      <w:bookmarkStart w:id="20" w:name="_Toc335825831"/>
-      <w:bookmarkStart w:id="21" w:name="_Toc335826030"/>
       <w:r>
         <w:rPr>
           <w:lang w:val="en-US"/>
         </w:rPr>
         <w:lastRenderedPageBreak/>
-        <w:t>Gameplay</w:t>
+        <w:t>Maps &amp; Waves</w:t>
       </w:r>
-      <w:bookmarkEnd w:id="20"/>
-      <w:bookmarkEnd w:id="21"/>
     </w:p>
     <w:p>
       <w:pPr>
@@ -12478,27 +12422,642 @@
         <w:rPr>
           <w:lang w:val="en-US"/>
         </w:rPr>
+        <w:t>The maps and waves will be based on text files, to make it easier to create/modify.</w:t>
+      </w:r>
+    </w:p>
+    <w:p>
+      <w:pPr>
+        <w:pStyle w:val="Sansinterligne"/>
+        <w:rPr>
+          <w:lang w:val="en-US"/>
+        </w:rPr>
+      </w:pPr>
+    </w:p>
+    <w:p>
+      <w:pPr>
+        <w:pStyle w:val="Sansinterligne"/>
+        <w:rPr>
+          <w:lang w:val="en-US"/>
+        </w:rPr>
+      </w:pPr>
+      <w:r>
+        <w:rPr>
+          <w:lang w:val="en-US"/>
+        </w:rPr>
+        <w:t>Maps</w:t>
+      </w:r>
+    </w:p>
+    <w:p>
+      <w:pPr>
+        <w:pStyle w:val="Sansinterligne"/>
+        <w:rPr>
+          <w:lang w:val="en-US"/>
+        </w:rPr>
+      </w:pPr>
+    </w:p>
+    <w:p>
+      <w:pPr>
+        <w:pStyle w:val="Sansinterligne"/>
+        <w:rPr>
+          <w:lang w:val="en-US"/>
+        </w:rPr>
+      </w:pPr>
+      <w:r>
+        <w:rPr>
+          <w:lang w:val="en-US"/>
+        </w:rPr>
+        <w:t>Here are all the symbols used to create a game :</w:t>
+      </w:r>
+    </w:p>
+    <w:p>
+      <w:pPr>
+        <w:pStyle w:val="Sansinterligne"/>
+        <w:rPr>
+          <w:lang w:val="en-US"/>
+        </w:rPr>
+      </w:pPr>
+      <w:r>
+        <w:rPr>
+          <w:lang w:val="en-US"/>
+        </w:rPr>
+        <w:t>- 'S' : spawner of enemies</w:t>
+      </w:r>
+    </w:p>
+    <w:p>
+      <w:pPr>
+        <w:pStyle w:val="Sansinterligne"/>
+        <w:rPr>
+          <w:lang w:val="en-US"/>
+        </w:rPr>
+      </w:pPr>
+      <w:r>
+        <w:rPr>
+          <w:lang w:val="en-US"/>
+        </w:rPr>
+        <w:t>- '.' : path of the enemies</w:t>
+      </w:r>
+    </w:p>
+    <w:p>
+      <w:pPr>
+        <w:pStyle w:val="Sansinterligne"/>
+        <w:rPr>
+          <w:lang w:val="en-US"/>
+        </w:rPr>
+      </w:pPr>
+      <w:r>
+        <w:rPr>
+          <w:lang w:val="en-US"/>
+        </w:rPr>
+        <w:t>- 'X' : place where you can't put a tower</w:t>
+      </w:r>
+    </w:p>
+    <w:p>
+      <w:pPr>
+        <w:pStyle w:val="Sansinterligne"/>
+        <w:rPr>
+          <w:lang w:val="en-US"/>
+        </w:rPr>
+      </w:pPr>
+      <w:r>
+        <w:rPr>
+          <w:lang w:val="en-US"/>
+        </w:rPr>
+        <w:t>- '</w:t>
+      </w:r>
+      <w:r>
+        <w:rPr>
+          <w:lang w:val="en-US"/>
+        </w:rPr>
+        <w:t xml:space="preserve"> </w:t>
+      </w:r>
+      <w:r>
+        <w:rPr>
+          <w:lang w:val="en-US"/>
+        </w:rPr>
+        <w:t xml:space="preserve">' : </w:t>
+      </w:r>
+      <w:r>
+        <w:rPr>
+          <w:lang w:val="en-US"/>
+        </w:rPr>
+        <w:t>place where you can put a tower</w:t>
+      </w:r>
+    </w:p>
+    <w:p>
+      <w:pPr>
+        <w:pStyle w:val="Sansinterligne"/>
+        <w:rPr>
+          <w:lang w:val="en-US"/>
+        </w:rPr>
+      </w:pPr>
+      <w:r>
+        <w:rPr>
+          <w:lang w:val="en-US"/>
+        </w:rPr>
+        <w:t>- 'P' : Princess Pikachu</w:t>
+      </w:r>
+    </w:p>
+    <w:p>
+      <w:pPr>
+        <w:pStyle w:val="Sansinterligne"/>
+        <w:rPr>
+          <w:lang w:val="en-US"/>
+        </w:rPr>
+      </w:pPr>
+      <w:r>
+        <w:rPr>
+          <w:lang w:val="en-US"/>
+        </w:rPr>
+        <w:t>- 'B' : borders</w:t>
+      </w:r>
+    </w:p>
+    <w:p>
+      <w:pPr>
+        <w:pStyle w:val="Sansinterligne"/>
+        <w:rPr>
+          <w:lang w:val="en-US"/>
+        </w:rPr>
+      </w:pPr>
+    </w:p>
+    <w:p>
+      <w:pPr>
+        <w:pStyle w:val="Sansinterligne"/>
+        <w:rPr>
+          <w:lang w:val="en-US"/>
+        </w:rPr>
+      </w:pPr>
+      <w:r>
+        <w:rPr>
+          <w:lang w:val="en-US"/>
+        </w:rPr>
+        <w:t xml:space="preserve">Example </w:t>
+      </w:r>
+      <w:r>
+        <w:rPr>
+          <w:lang w:val="en-US"/>
+        </w:rPr>
+        <w:t>of a map :</w:t>
+      </w:r>
+    </w:p>
+    <w:p>
+      <w:pPr>
+        <w:pStyle w:val="Sansinterligne"/>
+        <w:rPr>
+          <w:lang w:val="en-US"/>
+        </w:rPr>
+      </w:pPr>
+      <w:r>
+        <w:rPr>
+          <w:noProof/>
+          <w:lang w:eastAsia="ko-KR"/>
+        </w:rPr>
+        <w:drawing>
+          <wp:inline distT="0" distB="0" distL="0" distR="0" wp14:anchorId="7A7A62E5" wp14:editId="66413030">
+            <wp:extent cx="3200400" cy="1990725"/>
+            <wp:effectExtent l="0" t="0" r="0" b="9525"/>
+            <wp:docPr id="3" name="Image 3"/>
+            <wp:cNvGraphicFramePr>
+              <a:graphicFrameLocks xmlns:a="http://schemas.openxmlformats.org/drawingml/2006/main" noChangeAspect="1"/>
+            </wp:cNvGraphicFramePr>
+            <a:graphic xmlns:a="http://schemas.openxmlformats.org/drawingml/2006/main">
+              <a:graphicData uri="http://schemas.openxmlformats.org/drawingml/2006/picture">
+                <pic:pic xmlns:pic="http://schemas.openxmlformats.org/drawingml/2006/picture">
+                  <pic:nvPicPr>
+                    <pic:cNvPr id="0" name=""/>
+                    <pic:cNvPicPr/>
+                  </pic:nvPicPr>
+                  <pic:blipFill rotWithShape="1">
+                    <a:blip r:embed="rId42"/>
+                    <a:srcRect l="37151" t="38364" r="42127" b="38721"/>
+                    <a:stretch/>
+                  </pic:blipFill>
+                  <pic:spPr bwMode="auto">
+                    <a:xfrm>
+                      <a:off x="0" y="0"/>
+                      <a:ext cx="3204593" cy="1993333"/>
+                    </a:xfrm>
+                    <a:prstGeom prst="rect">
+                      <a:avLst/>
+                    </a:prstGeom>
+                    <a:ln>
+                      <a:noFill/>
+                    </a:ln>
+                    <a:extLst>
+                      <a:ext uri="{53640926-AAD7-44D8-BBD7-CCE9431645EC}">
+                        <a14:shadowObscured xmlns:a14="http://schemas.microsoft.com/office/drawing/2010/main"/>
+                      </a:ext>
+                    </a:extLst>
+                  </pic:spPr>
+                </pic:pic>
+              </a:graphicData>
+            </a:graphic>
+          </wp:inline>
+        </w:drawing>
+      </w:r>
+    </w:p>
+    <w:p>
+      <w:pPr>
+        <w:pStyle w:val="Sansinterligne"/>
+        <w:rPr>
+          <w:lang w:val="en-US"/>
+        </w:rPr>
+      </w:pPr>
+    </w:p>
+    <w:p>
+      <w:pPr>
+        <w:pStyle w:val="Sansinterligne"/>
+        <w:rPr>
+          <w:lang w:val="en-US"/>
+        </w:rPr>
+      </w:pPr>
+      <w:r>
+        <w:rPr>
+          <w:lang w:val="en-US"/>
+        </w:rPr>
+        <w:t>Waves</w:t>
+      </w:r>
+    </w:p>
+    <w:p>
+      <w:pPr>
+        <w:pStyle w:val="Sansinterligne"/>
+        <w:rPr>
+          <w:lang w:val="en-US"/>
+        </w:rPr>
+      </w:pPr>
+    </w:p>
+    <w:p>
+      <w:pPr>
+        <w:pStyle w:val="Sansinterligne"/>
+        <w:rPr>
+          <w:lang w:val="en-US"/>
+        </w:rPr>
+      </w:pPr>
+      <w:r>
+        <w:rPr>
+          <w:lang w:val="en-US"/>
+        </w:rPr>
+        <w:t>The file describing a map will provide the following informations :</w:t>
+      </w:r>
+    </w:p>
+    <w:p>
+      <w:pPr>
+        <w:pStyle w:val="Sansinterligne"/>
+        <w:rPr>
+          <w:lang w:val="en-US"/>
+        </w:rPr>
+      </w:pPr>
+      <w:r>
+        <w:rPr>
+          <w:lang w:val="en-US"/>
+        </w:rPr>
+        <w:t>- S</w:t>
+      </w:r>
+      <w:r>
+        <w:rPr>
+          <w:lang w:val="en-US"/>
+        </w:rPr>
+        <w:t>tart of a new wave, a new start ends the previous wave</w:t>
+      </w:r>
+      <w:r>
+        <w:rPr>
+          <w:lang w:val="en-US"/>
+        </w:rPr>
+        <w:t>, the first one is Wave0</w:t>
+      </w:r>
+    </w:p>
+    <w:p>
+      <w:pPr>
+        <w:pStyle w:val="Sansinterligne"/>
+        <w:rPr>
+          <w:lang w:val="en-US"/>
+        </w:rPr>
+      </w:pPr>
+      <w:r>
+        <w:rPr>
+          <w:lang w:val="en-US"/>
+        </w:rPr>
+        <w:t>- Time of appearance after the start of the wave</w:t>
+      </w:r>
+    </w:p>
+    <w:p>
+      <w:pPr>
+        <w:pStyle w:val="Sansinterligne"/>
+        <w:rPr>
+          <w:lang w:val="en-US"/>
+        </w:rPr>
+      </w:pPr>
+      <w:r>
+        <w:rPr>
+          <w:lang w:val="en-US"/>
+        </w:rPr>
+        <w:t>- Enemy's type</w:t>
+      </w:r>
+    </w:p>
+    <w:p>
+      <w:pPr>
+        <w:pStyle w:val="Sansinterligne"/>
+        <w:rPr>
+          <w:lang w:val="en-US"/>
+        </w:rPr>
+      </w:pPr>
+      <w:r>
+        <w:rPr>
+          <w:lang w:val="en-US"/>
+        </w:rPr>
+        <w:t>- Number of enemies</w:t>
+      </w:r>
+    </w:p>
+    <w:p>
+      <w:pPr>
+        <w:pStyle w:val="Sansinterligne"/>
+        <w:rPr>
+          <w:lang w:val="en-US"/>
+        </w:rPr>
+      </w:pPr>
+    </w:p>
+    <w:p>
+      <w:pPr>
+        <w:pStyle w:val="Sansinterligne"/>
+        <w:rPr>
+          <w:lang w:val="en-US"/>
+        </w:rPr>
+      </w:pPr>
+      <w:r>
+        <w:rPr>
+          <w:lang w:val="en-US"/>
+        </w:rPr>
+        <w:t xml:space="preserve">The time of </w:t>
+      </w:r>
+      <w:r>
+        <w:rPr>
+          <w:lang w:val="en-US"/>
+        </w:rPr>
+        <w:t>apparition</w:t>
+      </w:r>
+      <w:r>
+        <w:rPr>
+          <w:lang w:val="en-US"/>
+        </w:rPr>
+        <w:t xml:space="preserve"> will be calculated function of the speed and size of the enemy.</w:t>
+      </w:r>
+    </w:p>
+    <w:p>
+      <w:pPr>
+        <w:pStyle w:val="Sansinterligne"/>
+        <w:rPr>
+          <w:lang w:val="en-US"/>
+        </w:rPr>
+      </w:pPr>
+      <w:r>
+        <w:rPr>
+          <w:lang w:val="en-US"/>
+        </w:rPr>
+        <w:t>Time|Enemy|Number</w:t>
+      </w:r>
+      <w:bookmarkStart w:id="20" w:name="_GoBack"/>
+      <w:bookmarkEnd w:id="20"/>
+    </w:p>
+    <w:p>
+      <w:pPr>
+        <w:pStyle w:val="Sansinterligne"/>
+        <w:rPr>
+          <w:lang w:val="en-US"/>
+        </w:rPr>
+      </w:pPr>
+    </w:p>
+    <w:p>
+      <w:pPr>
+        <w:pStyle w:val="Sansinterligne"/>
+        <w:rPr>
+          <w:lang w:val="en-US"/>
+        </w:rPr>
+      </w:pPr>
+      <w:r>
+        <w:rPr>
+          <w:lang w:val="en-US"/>
+        </w:rPr>
+        <w:t>Example of a wave :</w:t>
+      </w:r>
+    </w:p>
+    <w:p>
+      <w:pPr>
+        <w:pStyle w:val="Sansinterligne"/>
+        <w:rPr>
+          <w:lang w:val="en-US"/>
+        </w:rPr>
+      </w:pPr>
+    </w:p>
+    <w:p>
+      <w:pPr>
+        <w:pStyle w:val="Sansinterligne"/>
+        <w:rPr>
+          <w:lang w:val="en-US"/>
+        </w:rPr>
+      </w:pPr>
+      <w:r>
+        <w:rPr>
+          <w:lang w:val="en-US"/>
+        </w:rPr>
+        <w:t>WAVE</w:t>
+      </w:r>
+    </w:p>
+    <w:p>
+      <w:pPr>
+        <w:pStyle w:val="Sansinterligne"/>
+        <w:rPr>
+          <w:lang w:val="en-US"/>
+        </w:rPr>
+      </w:pPr>
+      <w:r>
+        <w:rPr>
+          <w:lang w:val="en-US"/>
+        </w:rPr>
+        <w:t>0|Grimer|10</w:t>
+      </w:r>
+    </w:p>
+    <w:p>
+      <w:pPr>
+        <w:pStyle w:val="Sansinterligne"/>
+        <w:rPr>
+          <w:lang w:val="en-US"/>
+        </w:rPr>
+      </w:pPr>
+      <w:r>
+        <w:rPr>
+          <w:lang w:val="en-US"/>
+        </w:rPr>
+        <w:t>2|Koffing</w:t>
+      </w:r>
+      <w:r>
+        <w:rPr>
+          <w:lang w:val="en-US"/>
+        </w:rPr>
+        <w:t>|5</w:t>
+      </w:r>
+    </w:p>
+    <w:p>
+      <w:pPr>
+        <w:pStyle w:val="Sansinterligne"/>
+        <w:rPr>
+          <w:lang w:val="en-US"/>
+        </w:rPr>
+      </w:pPr>
+      <w:r>
+        <w:rPr>
+          <w:lang w:val="en-US"/>
+        </w:rPr>
+        <w:t>WAVE</w:t>
+      </w:r>
+    </w:p>
+    <w:p>
+      <w:pPr>
+        <w:pStyle w:val="Sansinterligne"/>
+        <w:rPr>
+          <w:lang w:val="en-US"/>
+        </w:rPr>
+      </w:pPr>
+      <w:r>
+        <w:rPr>
+          <w:lang w:val="en-US"/>
+        </w:rPr>
+        <w:t>0|Ekans|15</w:t>
+      </w:r>
+    </w:p>
+    <w:p>
+      <w:pPr>
+        <w:pStyle w:val="Sansinterligne"/>
+        <w:rPr>
+          <w:lang w:val="en-US"/>
+        </w:rPr>
+      </w:pPr>
+      <w:r>
+        <w:rPr>
+          <w:lang w:val="en-US"/>
+        </w:rPr>
+        <w:t>4|Grimer|5</w:t>
+      </w:r>
+    </w:p>
+    <w:p>
+      <w:pPr>
+        <w:pStyle w:val="Sansinterligne"/>
+        <w:rPr>
+          <w:lang w:val="en-US"/>
+        </w:rPr>
+      </w:pPr>
+      <w:r>
+        <w:rPr>
+          <w:lang w:val="en-US"/>
+        </w:rPr>
+        <w:t>6|Koffing|4</w:t>
+      </w:r>
+    </w:p>
+    <w:p>
+      <w:pPr>
+        <w:pStyle w:val="Sansinterligne"/>
+        <w:rPr>
+          <w:lang w:val="en-US"/>
+        </w:rPr>
+      </w:pPr>
+      <w:r>
+        <w:rPr>
+          <w:lang w:val="en-US"/>
+        </w:rPr>
+        <w:t>WAVE</w:t>
+      </w:r>
+    </w:p>
+    <w:p>
+      <w:pPr>
+        <w:pStyle w:val="Sansinterligne"/>
+        <w:rPr>
+          <w:lang w:val="en-US"/>
+        </w:rPr>
+      </w:pPr>
+      <w:r>
+        <w:rPr>
+          <w:lang w:val="en-US"/>
+        </w:rPr>
+        <w:t>0|Meowth|1</w:t>
+      </w:r>
+    </w:p>
+    <w:p>
+      <w:pPr>
+        <w:pStyle w:val="Sansinterligne"/>
+        <w:rPr>
+          <w:lang w:val="en-US"/>
+        </w:rPr>
+      </w:pPr>
+      <w:r>
+        <w:rPr>
+          <w:lang w:val="en-US"/>
+        </w:rPr>
+        <w:t>WAVE</w:t>
+      </w:r>
+    </w:p>
+    <w:p>
+      <w:pPr>
+        <w:pStyle w:val="Sansinterligne"/>
+        <w:rPr>
+          <w:lang w:val="en-US"/>
+        </w:rPr>
+      </w:pPr>
+      <w:r>
+        <w:rPr>
+          <w:lang w:val="en-US"/>
+        </w:rPr>
+        <w:t>0|Mewtwo|1</w:t>
+      </w:r>
+      <w:r>
+        <w:rPr>
+          <w:lang w:val="en-US"/>
+        </w:rPr>
+        <w:br w:type="page"/>
+      </w:r>
+    </w:p>
+    <w:p>
+      <w:pPr>
+        <w:pStyle w:val="Titre1"/>
+        <w:rPr>
+          <w:lang w:val="en-US"/>
+        </w:rPr>
+      </w:pPr>
+      <w:bookmarkStart w:id="21" w:name="_Toc335825831"/>
+      <w:bookmarkStart w:id="22" w:name="_Toc335826030"/>
+      <w:r>
+        <w:rPr>
+          <w:lang w:val="en-US"/>
+        </w:rPr>
+        <w:lastRenderedPageBreak/>
+        <w:t>Gameplay</w:t>
+      </w:r>
+      <w:bookmarkEnd w:id="21"/>
+      <w:bookmarkEnd w:id="22"/>
+    </w:p>
+    <w:p>
+      <w:pPr>
+        <w:pStyle w:val="Sansinterligne"/>
+        <w:rPr>
+          <w:lang w:val="en-US"/>
+        </w:rPr>
+      </w:pPr>
+    </w:p>
+    <w:p>
+      <w:pPr>
+        <w:pStyle w:val="Sansinterligne"/>
+        <w:rPr>
+          <w:lang w:val="en-US"/>
+        </w:rPr>
+      </w:pPr>
+      <w:r>
+        <w:rPr>
+          <w:lang w:val="en-US"/>
+        </w:rPr>
         <w:t>The player starts with a</w:t>
       </w:r>
       <w:r>
         <w:rPr>
           <w:lang w:val="en-US"/>
         </w:rPr>
-        <w:t xml:space="preserve"> defined amount of </w:t>
-      </w:r>
-      <w:proofErr w:type="spellStart"/>
-      <w:r>
-        <w:rPr>
-          <w:lang w:val="en-US"/>
-        </w:rPr>
-        <w:t>PokeDollars</w:t>
-      </w:r>
-      <w:proofErr w:type="spellEnd"/>
-      <w:r>
-        <w:rPr>
-          <w:lang w:val="en-US"/>
-        </w:rPr>
-        <w:t xml:space="preserve"> at the start of the map. He c</w:t>
+        <w:t xml:space="preserve"> defined amount of PokeDollars at the start of the map. He c</w:t>
       </w:r>
       <w:r>
         <w:rPr>
@@ -12568,21 +13127,7 @@
         <w:rPr>
           <w:lang w:val="en-US"/>
         </w:rPr>
-        <w:t xml:space="preserve"> deduct the cost of the tower from his </w:t>
-      </w:r>
-      <w:proofErr w:type="spellStart"/>
-      <w:r>
-        <w:rPr>
-          <w:lang w:val="en-US"/>
-        </w:rPr>
-        <w:t>PokeDollars</w:t>
-      </w:r>
-      <w:proofErr w:type="spellEnd"/>
-      <w:r>
-        <w:rPr>
-          <w:lang w:val="en-US"/>
-        </w:rPr>
-        <w:t>. By vanquishing enemies, he will earn money and be able to buy new towers or stone</w:t>
+        <w:t xml:space="preserve"> deduct the cost of the tower from his PokeDollars. By vanquishing enemies, he will earn money and be able to buy new towers or stone</w:t>
       </w:r>
       <w:r>
         <w:rPr>
@@ -12596,22 +13141,18 @@
         </w:rPr>
         <w:t xml:space="preserve"> to make his </w:t>
       </w:r>
-      <w:proofErr w:type="spellStart"/>
       <w:r>
         <w:rPr>
           <w:lang w:val="en-US"/>
         </w:rPr>
         <w:t>Pokémons</w:t>
       </w:r>
-      <w:proofErr w:type="spellEnd"/>
       <w:r>
         <w:rPr>
           <w:lang w:val="en-US"/>
         </w:rPr>
         <w:t xml:space="preserve"> evolve.</w:t>
       </w:r>
-      <w:bookmarkStart w:id="22" w:name="_GoBack"/>
-      <w:bookmarkEnd w:id="22"/>
     </w:p>
     <w:sectPr>
       <w:pgSz w:w="11906" w:h="16838"/>
@@ -12715,8 +13256,8 @@
   <w:abstractNum w:abstractNumId="1">
     <w:nsid w:val="52C805A5"/>
     <w:multiLevelType w:val="hybridMultilevel"/>
-    <w:tmpl w:val="8A06A5C8"/>
-    <w:lvl w:ilvl="0" w:tplc="F7BEFBC6">
+    <w:tmpl w:val="2B20B010"/>
+    <w:lvl w:ilvl="0" w:tplc="83AE41C8">
       <w:start w:val="1"/>
       <w:numFmt w:val="decimal"/>
       <w:pStyle w:val="Titre2"/>
@@ -12999,10 +13540,11 @@
     <w:basedOn w:val="Normal"/>
     <w:next w:val="Sansinterligne"/>
     <w:link w:val="Titre2Car"/>
+    <w:autoRedefine/>
     <w:uiPriority w:val="9"/>
     <w:unhideWhenUsed/>
     <w:qFormat/>
-    <w:rsid w:val="00F94F67"/>
+    <w:rsid w:val="00FE149F"/>
     <w:pPr>
       <w:keepNext/>
       <w:keepLines/>
@@ -13136,7 +13678,7 @@
     <w:basedOn w:val="Policepardfaut"/>
     <w:link w:val="Titre2"/>
     <w:uiPriority w:val="9"/>
-    <w:rsid w:val="00F94F67"/>
+    <w:rsid w:val="00FE149F"/>
     <w:rPr>
       <w:rFonts w:ascii="Times New Roman" w:eastAsiaTheme="majorEastAsia" w:hAnsi="Times New Roman" w:cstheme="majorBidi"/>
       <w:bCs/>
@@ -13375,10 +13917,11 @@
     <w:basedOn w:val="Normal"/>
     <w:next w:val="Sansinterligne"/>
     <w:link w:val="Titre2Car"/>
+    <w:autoRedefine/>
     <w:uiPriority w:val="9"/>
     <w:unhideWhenUsed/>
     <w:qFormat/>
-    <w:rsid w:val="00F94F67"/>
+    <w:rsid w:val="00FE149F"/>
     <w:pPr>
       <w:keepNext/>
       <w:keepLines/>
@@ -13512,7 +14055,7 @@
     <w:basedOn w:val="Policepardfaut"/>
     <w:link w:val="Titre2"/>
     <w:uiPriority w:val="9"/>
-    <w:rsid w:val="00F94F67"/>
+    <w:rsid w:val="00FE149F"/>
     <w:rPr>
       <w:rFonts w:ascii="Times New Roman" w:eastAsiaTheme="majorEastAsia" w:hAnsi="Times New Roman" w:cstheme="majorBidi"/>
       <w:bCs/>
@@ -13850,7 +14393,7 @@
 </file>
 
 <file path=customXml/itemProps1.xml><?xml version="1.0" encoding="utf-8"?>
-<ds:datastoreItem xmlns:ds="http://schemas.openxmlformats.org/officeDocument/2006/customXml" ds:itemID="{9604D62F-CBB5-4098-9275-A03A261F7B2E}">
+<ds:datastoreItem xmlns:ds="http://schemas.openxmlformats.org/officeDocument/2006/customXml" ds:itemID="{F3D7BF7B-1059-4A0F-B6DB-66B2BFA3C9FC}">
   <ds:schemaRefs>
     <ds:schemaRef ds:uri="http://schemas.openxmlformats.org/officeDocument/2006/bibliography"/>
   </ds:schemaRefs>

</xml_diff>